<commit_message>
Ajustes en proxy y state
</commit_message>
<xml_diff>
--- a/TP_2/Topicos_II_TP2_VIctor_Martinez.docx
+++ b/TP_2/Topicos_II_TP2_VIctor_Martinez.docx
@@ -1265,7 +1265,7 @@
             <v:path o:extrusionok="f" gradientshapeok="t" o:connecttype="rect"/>
             <o:lock v:ext="edit" aspectratio="t"/>
           </v:shapetype>
-          <v:shape id="_x0000_i1041" type="#_x0000_t75" style="width:424.5pt;height:350pt" o:bordertopcolor="this" o:borderleftcolor="this" o:borderbottomcolor="this" o:borderrightcolor="this">
+          <v:shape id="_x0000_i1025" type="#_x0000_t75" style="width:424.5pt;height:350pt" o:bordertopcolor="this" o:borderleftcolor="this" o:borderbottomcolor="this" o:borderrightcolor="this">
             <v:imagedata r:id="rId7" o:title="TopicosII-2019-TP2-REQ1-Visitor-VictorMartinez"/>
             <w10:bordertop type="single" width="12"/>
             <w10:borderleft type="single" width="12"/>
@@ -2467,7 +2467,7 @@
       </w:pPr>
       <w:r>
         <w:pict>
-          <v:shape id="_x0000_i1047" type="#_x0000_t75" style="width:424.5pt;height:419.5pt" o:bordertopcolor="this" o:borderleftcolor="this" o:borderbottomcolor="this" o:borderrightcolor="this">
+          <v:shape id="_x0000_i1026" type="#_x0000_t75" style="width:424.5pt;height:419.5pt" o:bordertopcolor="this" o:borderleftcolor="this" o:borderbottomcolor="this" o:borderrightcolor="this">
             <v:imagedata r:id="rId8" o:title="TopicosII-2019-TP2-REQ2-Strategy-VictorMartinez"/>
             <w10:bordertop type="single" width="12"/>
             <w10:borderleft type="single" width="12"/>
@@ -2489,13 +2489,7 @@
       </w:pPr>
       <w:r>
         <w:lastRenderedPageBreak/>
-        <w:t xml:space="preserve">Requerimiento </w:t>
-      </w:r>
-      <w:r>
-        <w:t>3: Estados en la pregunta</w:t>
-      </w:r>
-      <w:r>
-        <w:t>.</w:t>
+        <w:t>Requerimiento 3: Estados en la pregunta.</w:t>
       </w:r>
     </w:p>
     <w:p>
@@ -2508,13 +2502,7 @@
       </w:r>
       <w:proofErr w:type="spellEnd"/>
       <w:r>
-        <w:t xml:space="preserve"> para </w:t>
-      </w:r>
-      <w:r>
-        <w:t>aplicar diferentes estados a las preguntas</w:t>
-      </w:r>
-      <w:r>
-        <w:t>.</w:t>
+        <w:t xml:space="preserve"> para aplicar diferentes estados a las preguntas.</w:t>
       </w:r>
     </w:p>
     <w:p>
@@ -2604,7 +2592,19 @@
         <w:t>Pregunta</w:t>
       </w:r>
       <w:r>
-        <w:t xml:space="preserve"> para validar el estado de la pregunta antes de generar una respuesta.</w:t>
+        <w:t xml:space="preserve"> para validar el estado de la pregunta</w:t>
+      </w:r>
+      <w:r>
+        <w:t xml:space="preserve"> antes de generar una respuesta y también el </w:t>
+      </w:r>
+      <w:r>
+        <w:rPr>
+          <w:b/>
+        </w:rPr>
+        <w:t>constructor</w:t>
+      </w:r>
+      <w:r>
+        <w:t xml:space="preserve"> para instanciar el estado al momento de la creación.</w:t>
       </w:r>
     </w:p>
     <w:p>
@@ -2711,7 +2711,7 @@
           <w:szCs w:val="21"/>
           <w:shd w:val="clear" w:color="auto" w:fill="F8F9FA"/>
         </w:rPr>
-        <w:t xml:space="preserve"> estado: 'Activa'.</w:t>
+        <w:t xml:space="preserve"> estado: Activa new.</w:t>
       </w:r>
       <w:r>
         <w:rPr>
@@ -2926,7 +2926,7 @@
           <w:shd w:val="clear" w:color="auto" w:fill="F8F9FA"/>
           <w:lang w:eastAsia="es-AR"/>
         </w:rPr>
-        <w:t xml:space="preserve"> estado: 'Cerrada'.</w:t>
+        <w:t xml:space="preserve"> estado: Cerrada new.</w:t>
       </w:r>
       <w:r>
         <w:rPr>
@@ -3049,7 +3049,29 @@
           <w:szCs w:val="21"/>
           <w:lang w:eastAsia="es-AR"/>
         </w:rPr>
-        <w:t xml:space="preserve"> estado = "Activa")  </w:t>
+        <w:t xml:space="preserve"> estado </w:t>
+      </w:r>
+      <w:proofErr w:type="spellStart"/>
+      <w:r>
+        <w:rPr>
+          <w:rFonts w:ascii="Helvetica" w:eastAsia="Times New Roman" w:hAnsi="Helvetica" w:cs="Helvetica"/>
+          <w:color w:val="000000"/>
+          <w:sz w:val="21"/>
+          <w:szCs w:val="21"/>
+          <w:lang w:eastAsia="es-AR"/>
+        </w:rPr>
+        <w:t>isMemberOf</w:t>
+      </w:r>
+      <w:proofErr w:type="spellEnd"/>
+      <w:r>
+        <w:rPr>
+          <w:rFonts w:ascii="Helvetica" w:eastAsia="Times New Roman" w:hAnsi="Helvetica" w:cs="Helvetica"/>
+          <w:color w:val="000000"/>
+          <w:sz w:val="21"/>
+          <w:szCs w:val="21"/>
+          <w:lang w:eastAsia="es-AR"/>
+        </w:rPr>
+        <w:t>: Activa)  </w:t>
       </w:r>
     </w:p>
     <w:p>
@@ -3148,7 +3170,27 @@
           <w:szCs w:val="21"/>
           <w:lang w:eastAsia="es-AR"/>
         </w:rPr>
-        <w:t xml:space="preserve"> error:  'Solo se puede volver a estado Creada desde estado Activa'.  ].</w:t>
+        <w:t xml:space="preserve"> error:  'Solo se puede volver a estado Creada desde estado</w:t>
+      </w:r>
+      <w:r>
+        <w:rPr>
+          <w:rFonts w:ascii="Helvetica" w:eastAsia="Times New Roman" w:hAnsi="Helvetica" w:cs="Helvetica"/>
+          <w:color w:val="000000"/>
+          <w:sz w:val="21"/>
+          <w:szCs w:val="21"/>
+          <w:lang w:eastAsia="es-AR"/>
+        </w:rPr>
+        <w:t xml:space="preserve">   </w:t>
+      </w:r>
+      <w:r>
+        <w:rPr>
+          <w:rFonts w:ascii="Helvetica" w:eastAsia="Times New Roman" w:hAnsi="Helvetica" w:cs="Helvetica"/>
+          <w:color w:val="000000"/>
+          <w:sz w:val="21"/>
+          <w:szCs w:val="21"/>
+          <w:lang w:eastAsia="es-AR"/>
+        </w:rPr>
+        <w:t>Activa'.  ].</w:t>
       </w:r>
     </w:p>
     <w:p>
@@ -3349,7 +3391,7 @@
           <w:szCs w:val="21"/>
           <w:lang w:eastAsia="es-AR"/>
         </w:rPr>
-        <w:t xml:space="preserve"> estado: 'Creada'.</w:t>
+        <w:t xml:space="preserve"> estado: Creada new.</w:t>
       </w:r>
       <w:r>
         <w:rPr>
@@ -3572,21 +3614,13 @@
         <w:rPr>
           <w:shd w:val="clear" w:color="auto" w:fill="F8F9FA"/>
         </w:rPr>
-        <w:t xml:space="preserve">Modificación del método </w:t>
-      </w:r>
-      <w:proofErr w:type="spellStart"/>
-      <w:r>
-        <w:rPr>
-          <w:shd w:val="clear" w:color="auto" w:fill="F8F9FA"/>
-        </w:rPr>
-        <w:t>agregarRespuesta</w:t>
-      </w:r>
-      <w:proofErr w:type="spellEnd"/>
-      <w:r>
-        <w:rPr>
-          <w:shd w:val="clear" w:color="auto" w:fill="F8F9FA"/>
-        </w:rPr>
-        <w:t xml:space="preserve"> de clase Pregunta</w:t>
+        <w:t xml:space="preserve">Modificación del </w:t>
+      </w:r>
+      <w:r>
+        <w:rPr>
+          <w:shd w:val="clear" w:color="auto" w:fill="F8F9FA"/>
+        </w:rPr>
+        <w:t>constructor para agregar el estado de la pregunta</w:t>
       </w:r>
     </w:p>
     <w:p>
@@ -3615,6 +3649,19 @@
       <w:r>
         <w:rPr>
           <w:rFonts w:ascii="Helvetica" w:eastAsia="Times New Roman" w:hAnsi="Helvetica" w:cs="Helvetica"/>
+          <w:b/>
+          <w:bCs/>
+          <w:color w:val="000000"/>
+          <w:sz w:val="21"/>
+          <w:szCs w:val="21"/>
+          <w:shd w:val="clear" w:color="auto" w:fill="F8F9FA"/>
+          <w:lang w:eastAsia="es-AR"/>
+        </w:rPr>
+        <w:br/>
+      </w:r>
+      <w:r>
+        <w:rPr>
+          <w:rFonts w:ascii="Helvetica" w:eastAsia="Times New Roman" w:hAnsi="Helvetica" w:cs="Helvetica"/>
           <w:color w:val="000000"/>
           <w:sz w:val="18"/>
           <w:szCs w:val="18"/>
@@ -3622,6 +3669,318 @@
         </w:rPr>
         <w:br/>
       </w:r>
+      <w:r>
+        <w:rPr>
+          <w:rFonts w:ascii="Helvetica" w:eastAsia="Times New Roman" w:hAnsi="Helvetica" w:cs="Helvetica"/>
+          <w:color w:val="000000"/>
+          <w:sz w:val="21"/>
+          <w:szCs w:val="21"/>
+          <w:shd w:val="clear" w:color="auto" w:fill="F8F9FA"/>
+          <w:lang w:eastAsia="es-AR"/>
+        </w:rPr>
+        <w:t>Constructor (se agrega el estado):</w:t>
+      </w:r>
+      <w:r>
+        <w:rPr>
+          <w:rFonts w:ascii="Helvetica" w:eastAsia="Times New Roman" w:hAnsi="Helvetica" w:cs="Helvetica"/>
+          <w:color w:val="000000"/>
+          <w:sz w:val="21"/>
+          <w:szCs w:val="21"/>
+          <w:shd w:val="clear" w:color="auto" w:fill="F8F9FA"/>
+          <w:lang w:eastAsia="es-AR"/>
+        </w:rPr>
+        <w:br/>
+        <w:t xml:space="preserve">| </w:t>
+      </w:r>
+      <w:proofErr w:type="spellStart"/>
+      <w:r>
+        <w:rPr>
+          <w:rFonts w:ascii="Helvetica" w:eastAsia="Times New Roman" w:hAnsi="Helvetica" w:cs="Helvetica"/>
+          <w:color w:val="000000"/>
+          <w:sz w:val="21"/>
+          <w:szCs w:val="21"/>
+          <w:shd w:val="clear" w:color="auto" w:fill="F8F9FA"/>
+          <w:lang w:eastAsia="es-AR"/>
+        </w:rPr>
+        <w:t>preg</w:t>
+      </w:r>
+      <w:proofErr w:type="spellEnd"/>
+      <w:r>
+        <w:rPr>
+          <w:rFonts w:ascii="Helvetica" w:eastAsia="Times New Roman" w:hAnsi="Helvetica" w:cs="Helvetica"/>
+          <w:color w:val="000000"/>
+          <w:sz w:val="21"/>
+          <w:szCs w:val="21"/>
+          <w:shd w:val="clear" w:color="auto" w:fill="F8F9FA"/>
+          <w:lang w:eastAsia="es-AR"/>
+        </w:rPr>
+        <w:t xml:space="preserve"> |</w:t>
+      </w:r>
+      <w:r>
+        <w:rPr>
+          <w:rFonts w:ascii="Helvetica" w:eastAsia="Times New Roman" w:hAnsi="Helvetica" w:cs="Helvetica"/>
+          <w:color w:val="000000"/>
+          <w:sz w:val="21"/>
+          <w:szCs w:val="21"/>
+          <w:shd w:val="clear" w:color="auto" w:fill="F8F9FA"/>
+          <w:lang w:eastAsia="es-AR"/>
+        </w:rPr>
+        <w:br/>
+      </w:r>
+    </w:p>
+    <w:p>
+      <w:pPr>
+        <w:shd w:val="clear" w:color="auto" w:fill="F8F9FA"/>
+        <w:tabs>
+          <w:tab w:val="left" w:pos="916"/>
+          <w:tab w:val="left" w:pos="1832"/>
+          <w:tab w:val="left" w:pos="2748"/>
+          <w:tab w:val="left" w:pos="3664"/>
+          <w:tab w:val="left" w:pos="4580"/>
+          <w:tab w:val="left" w:pos="5496"/>
+          <w:tab w:val="left" w:pos="6412"/>
+          <w:tab w:val="left" w:pos="7328"/>
+          <w:tab w:val="left" w:pos="8244"/>
+          <w:tab w:val="left" w:pos="9160"/>
+          <w:tab w:val="left" w:pos="10076"/>
+          <w:tab w:val="left" w:pos="10992"/>
+          <w:tab w:val="left" w:pos="11908"/>
+          <w:tab w:val="left" w:pos="12824"/>
+          <w:tab w:val="left" w:pos="13740"/>
+          <w:tab w:val="left" w:pos="14656"/>
+        </w:tabs>
+        <w:spacing w:after="0" w:line="240" w:lineRule="auto"/>
+        <w:rPr>
+          <w:rFonts w:ascii="Helvetica" w:eastAsia="Times New Roman" w:hAnsi="Helvetica" w:cs="Helvetica"/>
+          <w:color w:val="000000"/>
+          <w:sz w:val="21"/>
+          <w:szCs w:val="21"/>
+          <w:lang w:eastAsia="es-AR"/>
+        </w:rPr>
+      </w:pPr>
+      <w:proofErr w:type="spellStart"/>
+      <w:r>
+        <w:rPr>
+          <w:rFonts w:ascii="Helvetica" w:eastAsia="Times New Roman" w:hAnsi="Helvetica" w:cs="Helvetica"/>
+          <w:color w:val="000000"/>
+          <w:sz w:val="21"/>
+          <w:szCs w:val="21"/>
+          <w:lang w:eastAsia="es-AR"/>
+        </w:rPr>
+        <w:t>preg</w:t>
+      </w:r>
+      <w:proofErr w:type="spellEnd"/>
+      <w:r>
+        <w:rPr>
+          <w:rFonts w:ascii="Helvetica" w:eastAsia="Times New Roman" w:hAnsi="Helvetica" w:cs="Helvetica"/>
+          <w:color w:val="000000"/>
+          <w:sz w:val="21"/>
+          <w:szCs w:val="21"/>
+          <w:lang w:eastAsia="es-AR"/>
+        </w:rPr>
+        <w:t xml:space="preserve"> := </w:t>
+      </w:r>
+      <w:proofErr w:type="spellStart"/>
+      <w:r>
+        <w:rPr>
+          <w:rFonts w:ascii="Helvetica" w:eastAsia="Times New Roman" w:hAnsi="Helvetica" w:cs="Helvetica"/>
+          <w:color w:val="000000"/>
+          <w:sz w:val="21"/>
+          <w:szCs w:val="21"/>
+          <w:lang w:eastAsia="es-AR"/>
+        </w:rPr>
+        <w:t>self</w:t>
+      </w:r>
+      <w:proofErr w:type="spellEnd"/>
+      <w:r>
+        <w:rPr>
+          <w:rFonts w:ascii="Helvetica" w:eastAsia="Times New Roman" w:hAnsi="Helvetica" w:cs="Helvetica"/>
+          <w:color w:val="000000"/>
+          <w:sz w:val="21"/>
+          <w:szCs w:val="21"/>
+          <w:lang w:eastAsia="es-AR"/>
+        </w:rPr>
+        <w:t xml:space="preserve"> new.</w:t>
+      </w:r>
+      <w:r>
+        <w:rPr>
+          <w:rFonts w:ascii="Helvetica" w:eastAsia="Times New Roman" w:hAnsi="Helvetica" w:cs="Helvetica"/>
+          <w:color w:val="000000"/>
+          <w:sz w:val="21"/>
+          <w:szCs w:val="21"/>
+          <w:lang w:eastAsia="es-AR"/>
+        </w:rPr>
+        <w:br/>
+      </w:r>
+      <w:proofErr w:type="spellStart"/>
+      <w:r>
+        <w:rPr>
+          <w:rFonts w:ascii="Helvetica" w:eastAsia="Times New Roman" w:hAnsi="Helvetica" w:cs="Helvetica"/>
+          <w:b/>
+          <w:bCs/>
+          <w:color w:val="000000"/>
+          <w:sz w:val="21"/>
+          <w:szCs w:val="21"/>
+          <w:lang w:eastAsia="es-AR"/>
+        </w:rPr>
+        <w:t>preg</w:t>
+      </w:r>
+      <w:proofErr w:type="spellEnd"/>
+      <w:r>
+        <w:rPr>
+          <w:rFonts w:ascii="Helvetica" w:eastAsia="Times New Roman" w:hAnsi="Helvetica" w:cs="Helvetica"/>
+          <w:b/>
+          <w:bCs/>
+          <w:color w:val="000000"/>
+          <w:sz w:val="21"/>
+          <w:szCs w:val="21"/>
+          <w:lang w:eastAsia="es-AR"/>
+        </w:rPr>
+        <w:t xml:space="preserve"> estado: Creada new.</w:t>
+      </w:r>
+      <w:r>
+        <w:rPr>
+          <w:rFonts w:ascii="Helvetica" w:eastAsia="Times New Roman" w:hAnsi="Helvetica" w:cs="Helvetica"/>
+          <w:b/>
+          <w:bCs/>
+          <w:color w:val="000000"/>
+          <w:sz w:val="21"/>
+          <w:szCs w:val="21"/>
+          <w:lang w:eastAsia="es-AR"/>
+        </w:rPr>
+        <w:br/>
+      </w:r>
+      <w:r>
+        <w:rPr>
+          <w:rFonts w:ascii="Helvetica" w:eastAsia="Times New Roman" w:hAnsi="Helvetica" w:cs="Helvetica"/>
+          <w:color w:val="000000"/>
+          <w:sz w:val="21"/>
+          <w:szCs w:val="21"/>
+          <w:lang w:eastAsia="es-AR"/>
+        </w:rPr>
+        <w:t>..</w:t>
+      </w:r>
+    </w:p>
+    <w:p>
+      <w:pPr>
+        <w:shd w:val="clear" w:color="auto" w:fill="F8F9FA"/>
+        <w:tabs>
+          <w:tab w:val="left" w:pos="916"/>
+          <w:tab w:val="left" w:pos="1832"/>
+          <w:tab w:val="left" w:pos="2748"/>
+          <w:tab w:val="left" w:pos="3664"/>
+          <w:tab w:val="left" w:pos="4580"/>
+          <w:tab w:val="left" w:pos="5496"/>
+          <w:tab w:val="left" w:pos="6412"/>
+          <w:tab w:val="left" w:pos="7328"/>
+          <w:tab w:val="left" w:pos="8244"/>
+          <w:tab w:val="left" w:pos="9160"/>
+          <w:tab w:val="left" w:pos="10076"/>
+          <w:tab w:val="left" w:pos="10992"/>
+          <w:tab w:val="left" w:pos="11908"/>
+          <w:tab w:val="left" w:pos="12824"/>
+          <w:tab w:val="left" w:pos="13740"/>
+          <w:tab w:val="left" w:pos="14656"/>
+        </w:tabs>
+        <w:spacing w:after="0" w:line="240" w:lineRule="auto"/>
+        <w:rPr>
+          <w:rFonts w:ascii="Courier New" w:eastAsia="Times New Roman" w:hAnsi="Courier New" w:cs="Courier New"/>
+          <w:color w:val="000000"/>
+          <w:sz w:val="18"/>
+          <w:szCs w:val="18"/>
+          <w:lang w:eastAsia="es-AR"/>
+        </w:rPr>
+      </w:pPr>
+      <w:r>
+        <w:rPr>
+          <w:rFonts w:ascii="Helvetica" w:eastAsia="Times New Roman" w:hAnsi="Helvetica" w:cs="Helvetica"/>
+          <w:color w:val="000000"/>
+          <w:sz w:val="21"/>
+          <w:szCs w:val="21"/>
+          <w:lang w:eastAsia="es-AR"/>
+        </w:rPr>
+        <w:lastRenderedPageBreak/>
+        <w:t>..</w:t>
+      </w:r>
+      <w:r>
+        <w:rPr>
+          <w:rFonts w:ascii="Helvetica" w:eastAsia="Times New Roman" w:hAnsi="Helvetica" w:cs="Helvetica"/>
+          <w:color w:val="000000"/>
+          <w:sz w:val="21"/>
+          <w:szCs w:val="21"/>
+          <w:lang w:eastAsia="es-AR"/>
+        </w:rPr>
+        <w:br/>
+        <w:t>^</w:t>
+      </w:r>
+      <w:proofErr w:type="spellStart"/>
+      <w:r>
+        <w:rPr>
+          <w:rFonts w:ascii="Helvetica" w:eastAsia="Times New Roman" w:hAnsi="Helvetica" w:cs="Helvetica"/>
+          <w:color w:val="000000"/>
+          <w:sz w:val="21"/>
+          <w:szCs w:val="21"/>
+          <w:lang w:eastAsia="es-AR"/>
+        </w:rPr>
+        <w:t>preg</w:t>
+      </w:r>
+      <w:proofErr w:type="spellEnd"/>
+      <w:r>
+        <w:rPr>
+          <w:rFonts w:ascii="Helvetica" w:eastAsia="Times New Roman" w:hAnsi="Helvetica" w:cs="Helvetica"/>
+          <w:color w:val="000000"/>
+          <w:sz w:val="21"/>
+          <w:szCs w:val="21"/>
+          <w:lang w:eastAsia="es-AR"/>
+        </w:rPr>
+        <w:t>.</w:t>
+      </w:r>
+    </w:p>
+    <w:p>
+      <w:pPr>
+        <w:pStyle w:val="Ttulo4"/>
+        <w:rPr>
+          <w:shd w:val="clear" w:color="auto" w:fill="F8F9FA"/>
+        </w:rPr>
+      </w:pPr>
+    </w:p>
+    <w:p>
+      <w:pPr>
+        <w:pStyle w:val="Ttulo4"/>
+        <w:rPr>
+          <w:shd w:val="clear" w:color="auto" w:fill="F8F9FA"/>
+        </w:rPr>
+      </w:pPr>
+      <w:r>
+        <w:rPr>
+          <w:shd w:val="clear" w:color="auto" w:fill="F8F9FA"/>
+        </w:rPr>
+        <w:t xml:space="preserve">Modificación del método </w:t>
+      </w:r>
+      <w:proofErr w:type="spellStart"/>
+      <w:r>
+        <w:rPr>
+          <w:shd w:val="clear" w:color="auto" w:fill="F8F9FA"/>
+        </w:rPr>
+        <w:t>agregarRespuesta</w:t>
+      </w:r>
+      <w:proofErr w:type="spellEnd"/>
+      <w:r>
+        <w:rPr>
+          <w:shd w:val="clear" w:color="auto" w:fill="F8F9FA"/>
+        </w:rPr>
+        <w:t xml:space="preserve"> de clase Pregunta</w:t>
+      </w:r>
+      <w:r>
+        <w:rPr>
+          <w:rFonts w:ascii="Helvetica" w:eastAsia="Times New Roman" w:hAnsi="Helvetica" w:cs="Helvetica"/>
+          <w:color w:val="000000"/>
+          <w:sz w:val="18"/>
+          <w:szCs w:val="18"/>
+          <w:lang w:eastAsia="es-AR"/>
+        </w:rPr>
+        <w:br/>
+      </w:r>
       <w:proofErr w:type="spellStart"/>
       <w:r>
         <w:rPr>
@@ -3702,7 +4061,49 @@
           <w:szCs w:val="21"/>
           <w:lang w:eastAsia="es-AR"/>
         </w:rPr>
-        <w:t xml:space="preserve"> estado = "Activa")  </w:t>
+        <w:t xml:space="preserve"> estado </w:t>
+      </w:r>
+      <w:proofErr w:type="spellStart"/>
+      <w:r>
+        <w:rPr>
+          <w:rFonts w:ascii="Helvetica" w:eastAsia="Times New Roman" w:hAnsi="Helvetica" w:cs="Helvetica"/>
+          <w:color w:val="000000"/>
+          <w:sz w:val="21"/>
+          <w:szCs w:val="21"/>
+          <w:lang w:eastAsia="es-AR"/>
+        </w:rPr>
+        <w:t>isMemberOf</w:t>
+      </w:r>
+      <w:proofErr w:type="spellEnd"/>
+      <w:r>
+        <w:rPr>
+          <w:rFonts w:ascii="Helvetica" w:eastAsia="Times New Roman" w:hAnsi="Helvetica" w:cs="Helvetica"/>
+          <w:color w:val="000000"/>
+          <w:sz w:val="21"/>
+          <w:szCs w:val="21"/>
+          <w:lang w:eastAsia="es-AR"/>
+        </w:rPr>
+        <w:t>:</w:t>
+      </w:r>
+      <w:r>
+        <w:rPr>
+          <w:rFonts w:ascii="Helvetica" w:eastAsia="Times New Roman" w:hAnsi="Helvetica" w:cs="Helvetica"/>
+          <w:color w:val="000000"/>
+          <w:sz w:val="18"/>
+          <w:szCs w:val="18"/>
+          <w:lang w:eastAsia="es-AR"/>
+        </w:rPr>
+        <w:t> </w:t>
+      </w:r>
+      <w:r>
+        <w:rPr>
+          <w:rFonts w:ascii="Helvetica" w:eastAsia="Times New Roman" w:hAnsi="Helvetica" w:cs="Helvetica"/>
+          <w:color w:val="000000"/>
+          <w:sz w:val="21"/>
+          <w:szCs w:val="21"/>
+          <w:lang w:eastAsia="es-AR"/>
+        </w:rPr>
+        <w:t>Activa)  </w:t>
       </w:r>
     </w:p>
     <w:p>
@@ -3807,11 +4208,12 @@
     <w:p>
       <w:pPr>
         <w:rPr>
-          <w:rFonts w:ascii="Helvetica" w:hAnsi="Helvetica" w:cs="Helvetica"/>
-          <w:color w:val="000000"/>
-          <w:sz w:val="21"/>
-          <w:szCs w:val="21"/>
-          <w:shd w:val="clear" w:color="auto" w:fill="F8F9FA"/>
+          <w:rFonts w:ascii="Helvetica" w:eastAsia="Times New Roman" w:hAnsi="Helvetica" w:cs="Helvetica"/>
+          <w:color w:val="000000"/>
+          <w:sz w:val="21"/>
+          <w:szCs w:val="21"/>
+          <w:shd w:val="clear" w:color="auto" w:fill="F8F9FA"/>
+          <w:lang w:eastAsia="es-AR"/>
         </w:rPr>
       </w:pPr>
       <w:r>
@@ -3880,19 +4282,59 @@
         <w:jc w:val="center"/>
       </w:pPr>
       <w:r>
-        <w:lastRenderedPageBreak/>
-        <w:pict>
-          <v:shape id="_x0000_i1051" type="#_x0000_t75" style="width:424.5pt;height:433.25pt" o:bordertopcolor="this" o:borderleftcolor="this" o:borderbottomcolor="this" o:borderrightcolor="this">
-            <v:imagedata r:id="rId9" o:title="TopicosII-2019-TP2-REQ3-State-VictorMartinez"/>
-            <w10:bordertop type="single" width="12"/>
-            <w10:borderleft type="single" width="12"/>
-            <w10:borderbottom type="single" width="12"/>
-            <w10:borderright type="single" width="12"/>
-          </v:shape>
-        </w:pict>
-      </w:r>
-      <w:r>
-        <w:t xml:space="preserve"> Requerimiento3</w:t>
+        <w:rPr>
+          <w:noProof/>
+          <w:lang w:eastAsia="es-AR"/>
+        </w:rPr>
+        <w:drawing>
+          <wp:inline distT="0" distB="0" distL="0" distR="0">
+            <wp:extent cx="5400040" cy="5422265"/>
+            <wp:effectExtent l="19050" t="19050" r="10160" b="26035"/>
+            <wp:docPr id="1" name="Imagen 1"/>
+            <wp:cNvGraphicFramePr>
+              <a:graphicFrameLocks xmlns:a="http://schemas.openxmlformats.org/drawingml/2006/main" noChangeAspect="1"/>
+            </wp:cNvGraphicFramePr>
+            <a:graphic xmlns:a="http://schemas.openxmlformats.org/drawingml/2006/main">
+              <a:graphicData uri="http://schemas.openxmlformats.org/drawingml/2006/picture">
+                <pic:pic xmlns:pic="http://schemas.openxmlformats.org/drawingml/2006/picture">
+                  <pic:nvPicPr>
+                    <pic:cNvPr id="1" name="TopicosII-2019-TP2-REQ3-State-VictorMartinez.jpg"/>
+                    <pic:cNvPicPr/>
+                  </pic:nvPicPr>
+                  <pic:blipFill>
+                    <a:blip r:embed="rId9">
+                      <a:extLst>
+                        <a:ext uri="{28A0092B-C50C-407E-A947-70E740481C1C}">
+                          <a14:useLocalDpi xmlns:a14="http://schemas.microsoft.com/office/drawing/2010/main" val="0"/>
+                        </a:ext>
+                      </a:extLst>
+                    </a:blip>
+                    <a:stretch>
+                      <a:fillRect/>
+                    </a:stretch>
+                  </pic:blipFill>
+                  <pic:spPr>
+                    <a:xfrm>
+                      <a:off x="0" y="0"/>
+                      <a:ext cx="5400040" cy="5422265"/>
+                    </a:xfrm>
+                    <a:prstGeom prst="rect">
+                      <a:avLst/>
+                    </a:prstGeom>
+                    <a:ln w="19050">
+                      <a:solidFill>
+                        <a:schemeClr val="tx1"/>
+                      </a:solidFill>
+                    </a:ln>
+                  </pic:spPr>
+                </pic:pic>
+              </a:graphicData>
+            </a:graphic>
+          </wp:inline>
+        </w:drawing>
+      </w:r>
+      <w:r>
+        <w:t>Requerimiento3</w:t>
       </w:r>
     </w:p>
     <w:p>
@@ -3905,30 +4347,12 @@
         <w:pStyle w:val="Ttulo2"/>
       </w:pPr>
       <w:r>
-        <w:t xml:space="preserve">Requerimiento </w:t>
-      </w:r>
-      <w:r>
-        <w:t>4</w:t>
-      </w:r>
-      <w:r>
-        <w:t xml:space="preserve">: </w:t>
-      </w:r>
-      <w:r>
-        <w:t>Optimización del acceso a la información</w:t>
-      </w:r>
-      <w:r>
-        <w:t>.</w:t>
-      </w:r>
-    </w:p>
-    <w:p>
-      <w:r>
-        <w:t xml:space="preserve">Se utiliza el patrón </w:t>
-      </w:r>
-      <w:r>
-        <w:t>Proxy para optimizar la carga de objetos</w:t>
-      </w:r>
-      <w:r>
-        <w:t>.</w:t>
+        <w:t>Requerimiento 4: Optimización del acceso a la información.</w:t>
+      </w:r>
+    </w:p>
+    <w:p>
+      <w:r>
+        <w:t>Se utiliza el patrón Proxy para optimizar la carga de objetos.</w:t>
       </w:r>
     </w:p>
     <w:p>
@@ -3996,6 +4420,7 @@
         </w:rPr>
       </w:pPr>
       <w:r>
+        <w:lastRenderedPageBreak/>
         <w:t>Además, se crea</w:t>
       </w:r>
       <w:r>
@@ -4066,7 +4491,53 @@
       </w:r>
       <w:proofErr w:type="spellEnd"/>
       <w:r>
-        <w:t xml:space="preserve"> al instanciarse recibe un objeto de clase Pregunta (el objeto real) y lo guarda en la propiedad pregunta.</w:t>
+        <w:t xml:space="preserve"> al instanciarse recibe un objeto de clase Pregunta (el objeto real) y lo guarda en la </w:t>
+      </w:r>
+      <w:bookmarkStart w:id="0" w:name="_GoBack"/>
+      <w:bookmarkEnd w:id="0"/>
+      <w:r>
+        <w:t>propiedad pregunta.</w:t>
+      </w:r>
+    </w:p>
+    <w:p>
+      <w:pPr>
+        <w:rPr>
+          <w:u w:val="single"/>
+        </w:rPr>
+      </w:pPr>
+      <w:r>
+        <w:t xml:space="preserve">Por último, se modifica el método </w:t>
+      </w:r>
+      <w:proofErr w:type="spellStart"/>
+      <w:r>
+        <w:rPr>
+          <w:b/>
+        </w:rPr>
+        <w:t>obtenerPreguntas</w:t>
+      </w:r>
+      <w:proofErr w:type="spellEnd"/>
+      <w:r>
+        <w:t xml:space="preserve"> de la clase </w:t>
+      </w:r>
+      <w:r>
+        <w:rPr>
+          <w:b/>
+        </w:rPr>
+        <w:t>Tópico</w:t>
+      </w:r>
+      <w:r>
+        <w:t xml:space="preserve"> para instanciar los objetos de la clase </w:t>
+      </w:r>
+      <w:proofErr w:type="spellStart"/>
+      <w:r>
+        <w:rPr>
+          <w:b/>
+        </w:rPr>
+        <w:t>PreguntaProxy</w:t>
+      </w:r>
+      <w:proofErr w:type="spellEnd"/>
+      <w:r>
+        <w:t>.</w:t>
       </w:r>
     </w:p>
     <w:p/>
@@ -4147,7 +4618,6 @@
           <w:szCs w:val="21"/>
           <w:lang w:eastAsia="es-AR"/>
         </w:rPr>
-        <w:lastRenderedPageBreak/>
         <w:t>^</w:t>
       </w:r>
       <w:proofErr w:type="spellStart"/>
@@ -4581,23 +5051,480 @@
     </w:p>
     <w:p/>
     <w:p>
-      <w:bookmarkStart w:id="0" w:name="_GoBack"/>
-      <w:bookmarkEnd w:id="0"/>
-    </w:p>
+      <w:pPr>
+        <w:pStyle w:val="Ttulo4"/>
+      </w:pPr>
+      <w:r>
+        <w:t xml:space="preserve">Modificación del método </w:t>
+      </w:r>
+      <w:proofErr w:type="spellStart"/>
+      <w:r>
+        <w:t>obtenerPreguntas</w:t>
+      </w:r>
+      <w:proofErr w:type="spellEnd"/>
+      <w:r>
+        <w:t xml:space="preserve"> de la clase tópico</w:t>
+      </w:r>
+    </w:p>
+    <w:p>
+      <w:pPr>
+        <w:shd w:val="clear" w:color="auto" w:fill="F8F9FA"/>
+        <w:spacing w:after="0" w:line="240" w:lineRule="auto"/>
+        <w:rPr>
+          <w:rFonts w:ascii="Helvetica" w:eastAsia="Times New Roman" w:hAnsi="Helvetica" w:cs="Helvetica"/>
+          <w:color w:val="000000"/>
+          <w:sz w:val="18"/>
+          <w:szCs w:val="18"/>
+          <w:lang w:eastAsia="es-AR"/>
+        </w:rPr>
+      </w:pPr>
+      <w:proofErr w:type="spellStart"/>
+      <w:r>
+        <w:rPr>
+          <w:rFonts w:ascii="Helvetica" w:eastAsia="Times New Roman" w:hAnsi="Helvetica" w:cs="Helvetica"/>
+          <w:b/>
+          <w:bCs/>
+          <w:color w:val="000000"/>
+          <w:sz w:val="21"/>
+          <w:szCs w:val="21"/>
+          <w:lang w:eastAsia="es-AR"/>
+        </w:rPr>
+        <w:t>Topico</w:t>
+      </w:r>
+      <w:proofErr w:type="spellEnd"/>
+    </w:p>
+    <w:p>
+      <w:pPr>
+        <w:shd w:val="clear" w:color="auto" w:fill="F8F9FA"/>
+        <w:spacing w:after="0" w:line="240" w:lineRule="auto"/>
+        <w:rPr>
+          <w:rFonts w:ascii="Helvetica" w:eastAsia="Times New Roman" w:hAnsi="Helvetica" w:cs="Helvetica"/>
+          <w:color w:val="000000"/>
+          <w:sz w:val="18"/>
+          <w:szCs w:val="18"/>
+          <w:lang w:eastAsia="es-AR"/>
+        </w:rPr>
+      </w:pPr>
+      <w:proofErr w:type="spellStart"/>
+      <w:r>
+        <w:rPr>
+          <w:rFonts w:ascii="Helvetica" w:eastAsia="Times New Roman" w:hAnsi="Helvetica" w:cs="Helvetica"/>
+          <w:color w:val="000000"/>
+          <w:sz w:val="21"/>
+          <w:szCs w:val="21"/>
+          <w:lang w:eastAsia="es-AR"/>
+        </w:rPr>
+        <w:t>obtenerPreguntas</w:t>
+      </w:r>
+      <w:proofErr w:type="spellEnd"/>
+    </w:p>
+    <w:p>
+      <w:pPr>
+        <w:shd w:val="clear" w:color="auto" w:fill="F8F9FA"/>
+        <w:spacing w:after="0" w:line="240" w:lineRule="auto"/>
+        <w:rPr>
+          <w:rFonts w:ascii="Helvetica" w:eastAsia="Times New Roman" w:hAnsi="Helvetica" w:cs="Helvetica"/>
+          <w:color w:val="000000"/>
+          <w:sz w:val="18"/>
+          <w:szCs w:val="18"/>
+          <w:lang w:eastAsia="es-AR"/>
+        </w:rPr>
+      </w:pPr>
+      <w:r>
+        <w:rPr>
+          <w:rFonts w:ascii="Helvetica" w:eastAsia="Times New Roman" w:hAnsi="Helvetica" w:cs="Helvetica"/>
+          <w:color w:val="000000"/>
+          <w:sz w:val="21"/>
+          <w:szCs w:val="21"/>
+          <w:lang w:eastAsia="es-AR"/>
+        </w:rPr>
+        <w:tab/>
+        <w:t xml:space="preserve">"devuelve todas las preguntas del </w:t>
+      </w:r>
+      <w:proofErr w:type="spellStart"/>
+      <w:r>
+        <w:rPr>
+          <w:rFonts w:ascii="Helvetica" w:eastAsia="Times New Roman" w:hAnsi="Helvetica" w:cs="Helvetica"/>
+          <w:color w:val="000000"/>
+          <w:sz w:val="21"/>
+          <w:szCs w:val="21"/>
+          <w:lang w:eastAsia="es-AR"/>
+        </w:rPr>
+        <w:t>topico</w:t>
+      </w:r>
+      <w:proofErr w:type="spellEnd"/>
+      <w:r>
+        <w:rPr>
+          <w:rFonts w:ascii="Helvetica" w:eastAsia="Times New Roman" w:hAnsi="Helvetica" w:cs="Helvetica"/>
+          <w:color w:val="000000"/>
+          <w:sz w:val="21"/>
+          <w:szCs w:val="21"/>
+          <w:lang w:eastAsia="es-AR"/>
+        </w:rPr>
+        <w:t>"</w:t>
+      </w:r>
+    </w:p>
+    <w:p>
+      <w:pPr>
+        <w:shd w:val="clear" w:color="auto" w:fill="F8F9FA"/>
+        <w:spacing w:after="0" w:line="240" w:lineRule="auto"/>
+        <w:rPr>
+          <w:rFonts w:ascii="Helvetica" w:eastAsia="Times New Roman" w:hAnsi="Helvetica" w:cs="Helvetica"/>
+          <w:color w:val="000000"/>
+          <w:sz w:val="18"/>
+          <w:szCs w:val="18"/>
+          <w:lang w:eastAsia="es-AR"/>
+        </w:rPr>
+      </w:pPr>
+      <w:r>
+        <w:rPr>
+          <w:rFonts w:ascii="Helvetica" w:eastAsia="Times New Roman" w:hAnsi="Helvetica" w:cs="Helvetica"/>
+          <w:color w:val="000000"/>
+          <w:sz w:val="21"/>
+          <w:szCs w:val="21"/>
+          <w:lang w:eastAsia="es-AR"/>
+        </w:rPr>
+        <w:t>|</w:t>
+      </w:r>
+      <w:proofErr w:type="spellStart"/>
+      <w:r>
+        <w:rPr>
+          <w:rFonts w:ascii="Helvetica" w:eastAsia="Times New Roman" w:hAnsi="Helvetica" w:cs="Helvetica"/>
+          <w:color w:val="000000"/>
+          <w:sz w:val="21"/>
+          <w:szCs w:val="21"/>
+          <w:lang w:eastAsia="es-AR"/>
+        </w:rPr>
+        <w:t>preguntasProxy</w:t>
+      </w:r>
+      <w:proofErr w:type="spellEnd"/>
+      <w:r>
+        <w:rPr>
+          <w:rFonts w:ascii="Helvetica" w:eastAsia="Times New Roman" w:hAnsi="Helvetica" w:cs="Helvetica"/>
+          <w:color w:val="000000"/>
+          <w:sz w:val="21"/>
+          <w:szCs w:val="21"/>
+          <w:lang w:eastAsia="es-AR"/>
+        </w:rPr>
+        <w:t>| </w:t>
+      </w:r>
+    </w:p>
+    <w:p>
+      <w:pPr>
+        <w:shd w:val="clear" w:color="auto" w:fill="F8F9FA"/>
+        <w:spacing w:after="0" w:line="240" w:lineRule="auto"/>
+        <w:rPr>
+          <w:rFonts w:ascii="Helvetica" w:eastAsia="Times New Roman" w:hAnsi="Helvetica" w:cs="Helvetica"/>
+          <w:color w:val="000000"/>
+          <w:sz w:val="18"/>
+          <w:szCs w:val="18"/>
+          <w:lang w:eastAsia="es-AR"/>
+        </w:rPr>
+      </w:pPr>
+      <w:proofErr w:type="spellStart"/>
+      <w:proofErr w:type="gramStart"/>
+      <w:r>
+        <w:rPr>
+          <w:rFonts w:ascii="Helvetica" w:eastAsia="Times New Roman" w:hAnsi="Helvetica" w:cs="Helvetica"/>
+          <w:color w:val="000000"/>
+          <w:sz w:val="21"/>
+          <w:szCs w:val="21"/>
+          <w:lang w:eastAsia="es-AR"/>
+        </w:rPr>
+        <w:t>preguntasProxy</w:t>
+      </w:r>
+      <w:proofErr w:type="spellEnd"/>
+      <w:r>
+        <w:rPr>
+          <w:rFonts w:ascii="Helvetica" w:eastAsia="Times New Roman" w:hAnsi="Helvetica" w:cs="Helvetica"/>
+          <w:color w:val="000000"/>
+          <w:sz w:val="21"/>
+          <w:szCs w:val="21"/>
+          <w:lang w:eastAsia="es-AR"/>
+        </w:rPr>
+        <w:t xml:space="preserve"> :</w:t>
+      </w:r>
+      <w:proofErr w:type="gramEnd"/>
+      <w:r>
+        <w:rPr>
+          <w:rFonts w:ascii="Helvetica" w:eastAsia="Times New Roman" w:hAnsi="Helvetica" w:cs="Helvetica"/>
+          <w:color w:val="000000"/>
+          <w:sz w:val="21"/>
+          <w:szCs w:val="21"/>
+          <w:lang w:eastAsia="es-AR"/>
+        </w:rPr>
+        <w:t xml:space="preserve">= </w:t>
+      </w:r>
+      <w:proofErr w:type="spellStart"/>
+      <w:r>
+        <w:rPr>
+          <w:rFonts w:ascii="Helvetica" w:eastAsia="Times New Roman" w:hAnsi="Helvetica" w:cs="Helvetica"/>
+          <w:color w:val="000000"/>
+          <w:sz w:val="21"/>
+          <w:szCs w:val="21"/>
+          <w:lang w:eastAsia="es-AR"/>
+        </w:rPr>
+        <w:t>OrderedCollection</w:t>
+      </w:r>
+      <w:proofErr w:type="spellEnd"/>
+      <w:r>
+        <w:rPr>
+          <w:rFonts w:ascii="Helvetica" w:eastAsia="Times New Roman" w:hAnsi="Helvetica" w:cs="Helvetica"/>
+          <w:color w:val="000000"/>
+          <w:sz w:val="21"/>
+          <w:szCs w:val="21"/>
+          <w:lang w:eastAsia="es-AR"/>
+        </w:rPr>
+        <w:t xml:space="preserve"> new.</w:t>
+      </w:r>
+    </w:p>
+    <w:p>
+      <w:pPr>
+        <w:shd w:val="clear" w:color="auto" w:fill="F8F9FA"/>
+        <w:spacing w:after="0" w:line="240" w:lineRule="auto"/>
+        <w:rPr>
+          <w:rFonts w:ascii="Helvetica" w:eastAsia="Times New Roman" w:hAnsi="Helvetica" w:cs="Helvetica"/>
+          <w:color w:val="000000"/>
+          <w:sz w:val="18"/>
+          <w:szCs w:val="18"/>
+          <w:lang w:eastAsia="es-AR"/>
+        </w:rPr>
+      </w:pPr>
+      <w:proofErr w:type="spellStart"/>
+      <w:r>
+        <w:rPr>
+          <w:rFonts w:ascii="Helvetica" w:eastAsia="Times New Roman" w:hAnsi="Helvetica" w:cs="Helvetica"/>
+          <w:color w:val="000000"/>
+          <w:sz w:val="21"/>
+          <w:szCs w:val="21"/>
+          <w:lang w:eastAsia="es-AR"/>
+        </w:rPr>
+        <w:t>preguntasProxy</w:t>
+      </w:r>
+      <w:proofErr w:type="spellEnd"/>
+      <w:r>
+        <w:rPr>
+          <w:rFonts w:ascii="Helvetica" w:eastAsia="Times New Roman" w:hAnsi="Helvetica" w:cs="Helvetica"/>
+          <w:color w:val="000000"/>
+          <w:sz w:val="21"/>
+          <w:szCs w:val="21"/>
+          <w:lang w:eastAsia="es-AR"/>
+        </w:rPr>
+        <w:t xml:space="preserve"> </w:t>
+      </w:r>
+      <w:proofErr w:type="spellStart"/>
+      <w:r>
+        <w:rPr>
+          <w:rFonts w:ascii="Helvetica" w:eastAsia="Times New Roman" w:hAnsi="Helvetica" w:cs="Helvetica"/>
+          <w:color w:val="000000"/>
+          <w:sz w:val="21"/>
+          <w:szCs w:val="21"/>
+          <w:lang w:eastAsia="es-AR"/>
+        </w:rPr>
+        <w:t>addAll</w:t>
+      </w:r>
+      <w:proofErr w:type="spellEnd"/>
+      <w:r>
+        <w:rPr>
+          <w:rFonts w:ascii="Helvetica" w:eastAsia="Times New Roman" w:hAnsi="Helvetica" w:cs="Helvetica"/>
+          <w:color w:val="000000"/>
+          <w:sz w:val="21"/>
+          <w:szCs w:val="21"/>
+          <w:lang w:eastAsia="es-AR"/>
+        </w:rPr>
+        <w:t>: (</w:t>
+      </w:r>
+      <w:proofErr w:type="spellStart"/>
+      <w:r>
+        <w:rPr>
+          <w:rFonts w:ascii="Helvetica" w:eastAsia="Times New Roman" w:hAnsi="Helvetica" w:cs="Helvetica"/>
+          <w:color w:val="000000"/>
+          <w:sz w:val="21"/>
+          <w:szCs w:val="21"/>
+          <w:lang w:eastAsia="es-AR"/>
+        </w:rPr>
+        <w:t>self</w:t>
+      </w:r>
+      <w:proofErr w:type="spellEnd"/>
+      <w:r>
+        <w:rPr>
+          <w:rFonts w:ascii="Helvetica" w:eastAsia="Times New Roman" w:hAnsi="Helvetica" w:cs="Helvetica"/>
+          <w:color w:val="000000"/>
+          <w:sz w:val="21"/>
+          <w:szCs w:val="21"/>
+          <w:lang w:eastAsia="es-AR"/>
+        </w:rPr>
+        <w:t xml:space="preserve"> preguntas </w:t>
+      </w:r>
+      <w:proofErr w:type="spellStart"/>
+      <w:r>
+        <w:rPr>
+          <w:rFonts w:ascii="Helvetica" w:eastAsia="Times New Roman" w:hAnsi="Helvetica" w:cs="Helvetica"/>
+          <w:color w:val="000000"/>
+          <w:sz w:val="21"/>
+          <w:szCs w:val="21"/>
+          <w:lang w:eastAsia="es-AR"/>
+        </w:rPr>
+        <w:t>collect</w:t>
+      </w:r>
+      <w:proofErr w:type="spellEnd"/>
+      <w:r>
+        <w:rPr>
+          <w:rFonts w:ascii="Helvetica" w:eastAsia="Times New Roman" w:hAnsi="Helvetica" w:cs="Helvetica"/>
+          <w:color w:val="000000"/>
+          <w:sz w:val="21"/>
+          <w:szCs w:val="21"/>
+          <w:lang w:eastAsia="es-AR"/>
+        </w:rPr>
+        <w:t xml:space="preserve">: </w:t>
+      </w:r>
+      <w:proofErr w:type="gramStart"/>
+      <w:r>
+        <w:rPr>
+          <w:rFonts w:ascii="Helvetica" w:eastAsia="Times New Roman" w:hAnsi="Helvetica" w:cs="Helvetica"/>
+          <w:color w:val="000000"/>
+          <w:sz w:val="21"/>
+          <w:szCs w:val="21"/>
+          <w:lang w:eastAsia="es-AR"/>
+        </w:rPr>
+        <w:t>[:a</w:t>
+      </w:r>
+      <w:proofErr w:type="gramEnd"/>
+      <w:r>
+        <w:rPr>
+          <w:rFonts w:ascii="Helvetica" w:eastAsia="Times New Roman" w:hAnsi="Helvetica" w:cs="Helvetica"/>
+          <w:color w:val="000000"/>
+          <w:sz w:val="21"/>
+          <w:szCs w:val="21"/>
+          <w:lang w:eastAsia="es-AR"/>
+        </w:rPr>
+        <w:t xml:space="preserve"> | </w:t>
+      </w:r>
+      <w:proofErr w:type="spellStart"/>
+      <w:r>
+        <w:rPr>
+          <w:rFonts w:ascii="Helvetica" w:eastAsia="Times New Roman" w:hAnsi="Helvetica" w:cs="Helvetica"/>
+          <w:color w:val="000000"/>
+          <w:sz w:val="21"/>
+          <w:szCs w:val="21"/>
+          <w:lang w:eastAsia="es-AR"/>
+        </w:rPr>
+        <w:t>PreguntaProxy</w:t>
+      </w:r>
+      <w:proofErr w:type="spellEnd"/>
+      <w:r>
+        <w:rPr>
+          <w:rFonts w:ascii="Helvetica" w:eastAsia="Times New Roman" w:hAnsi="Helvetica" w:cs="Helvetica"/>
+          <w:color w:val="000000"/>
+          <w:sz w:val="21"/>
+          <w:szCs w:val="21"/>
+          <w:lang w:eastAsia="es-AR"/>
+        </w:rPr>
+        <w:t xml:space="preserve"> pregunta: a ]).</w:t>
+      </w:r>
+    </w:p>
+    <w:p>
+      <w:pPr>
+        <w:shd w:val="clear" w:color="auto" w:fill="F8F9FA"/>
+        <w:spacing w:after="0" w:line="240" w:lineRule="auto"/>
+        <w:rPr>
+          <w:rFonts w:ascii="Helvetica" w:eastAsia="Times New Roman" w:hAnsi="Helvetica" w:cs="Helvetica"/>
+          <w:color w:val="000000"/>
+          <w:sz w:val="18"/>
+          <w:szCs w:val="18"/>
+          <w:lang w:eastAsia="es-AR"/>
+        </w:rPr>
+      </w:pPr>
+      <w:r>
+        <w:rPr>
+          <w:rFonts w:ascii="Helvetica" w:eastAsia="Times New Roman" w:hAnsi="Helvetica" w:cs="Helvetica"/>
+          <w:color w:val="000000"/>
+          <w:sz w:val="21"/>
+          <w:szCs w:val="21"/>
+          <w:lang w:eastAsia="es-AR"/>
+        </w:rPr>
+        <w:t>^</w:t>
+      </w:r>
+      <w:proofErr w:type="spellStart"/>
+      <w:r>
+        <w:rPr>
+          <w:rFonts w:ascii="Helvetica" w:eastAsia="Times New Roman" w:hAnsi="Helvetica" w:cs="Helvetica"/>
+          <w:color w:val="000000"/>
+          <w:sz w:val="21"/>
+          <w:szCs w:val="21"/>
+          <w:lang w:eastAsia="es-AR"/>
+        </w:rPr>
+        <w:t>preguntasProxy</w:t>
+      </w:r>
+      <w:proofErr w:type="spellEnd"/>
+      <w:r>
+        <w:rPr>
+          <w:rFonts w:ascii="Helvetica" w:eastAsia="Times New Roman" w:hAnsi="Helvetica" w:cs="Helvetica"/>
+          <w:color w:val="000000"/>
+          <w:sz w:val="21"/>
+          <w:szCs w:val="21"/>
+          <w:lang w:eastAsia="es-AR"/>
+        </w:rPr>
+        <w:t>.</w:t>
+      </w:r>
+    </w:p>
+    <w:p/>
     <w:p>
       <w:pPr>
         <w:jc w:val="center"/>
       </w:pPr>
       <w:r>
-        <w:pict>
-          <v:shape id="_x0000_i1059" type="#_x0000_t75" style="width:424.5pt;height:277.35pt" o:bordertopcolor="this" o:borderleftcolor="this" o:borderbottomcolor="this" o:borderrightcolor="this">
-            <v:imagedata r:id="rId10" o:title="TopicosII-2019-TP2-REQ4-Proxy-VictorMartinez"/>
-            <w10:bordertop type="single" width="12"/>
-            <w10:borderleft type="single" width="12"/>
-            <w10:borderbottom type="single" width="12"/>
-            <w10:borderright type="single" width="12"/>
-          </v:shape>
-        </w:pict>
+        <w:rPr>
+          <w:noProof/>
+          <w:lang w:eastAsia="es-AR"/>
+        </w:rPr>
+        <w:lastRenderedPageBreak/>
+        <w:drawing>
+          <wp:inline distT="0" distB="0" distL="0" distR="0">
+            <wp:extent cx="6207797" cy="4508390"/>
+            <wp:effectExtent l="19050" t="19050" r="21590" b="26035"/>
+            <wp:docPr id="2" name="Imagen 2"/>
+            <wp:cNvGraphicFramePr>
+              <a:graphicFrameLocks xmlns:a="http://schemas.openxmlformats.org/drawingml/2006/main" noChangeAspect="1"/>
+            </wp:cNvGraphicFramePr>
+            <a:graphic xmlns:a="http://schemas.openxmlformats.org/drawingml/2006/main">
+              <a:graphicData uri="http://schemas.openxmlformats.org/drawingml/2006/picture">
+                <pic:pic xmlns:pic="http://schemas.openxmlformats.org/drawingml/2006/picture">
+                  <pic:nvPicPr>
+                    <pic:cNvPr id="2" name="TopicosII-2019-TP2-REQ4-Proxy-VictorMartinez.jpg"/>
+                    <pic:cNvPicPr/>
+                  </pic:nvPicPr>
+                  <pic:blipFill>
+                    <a:blip r:embed="rId10">
+                      <a:extLst>
+                        <a:ext uri="{28A0092B-C50C-407E-A947-70E740481C1C}">
+                          <a14:useLocalDpi xmlns:a14="http://schemas.microsoft.com/office/drawing/2010/main" val="0"/>
+                        </a:ext>
+                      </a:extLst>
+                    </a:blip>
+                    <a:stretch>
+                      <a:fillRect/>
+                    </a:stretch>
+                  </pic:blipFill>
+                  <pic:spPr>
+                    <a:xfrm>
+                      <a:off x="0" y="0"/>
+                      <a:ext cx="6229930" cy="4524464"/>
+                    </a:xfrm>
+                    <a:prstGeom prst="rect">
+                      <a:avLst/>
+                    </a:prstGeom>
+                    <a:ln w="19050">
+                      <a:solidFill>
+                        <a:schemeClr val="tx1"/>
+                      </a:solidFill>
+                    </a:ln>
+                  </pic:spPr>
+                </pic:pic>
+              </a:graphicData>
+            </a:graphic>
+          </wp:inline>
+        </w:drawing>
       </w:r>
       <w:r>
         <w:t>Requerimiento 4</w:t>
@@ -4708,7 +5635,7 @@
         <w:szCs w:val="24"/>
         <w:lang w:val="es-ES"/>
       </w:rPr>
-      <w:t>6</w:t>
+      <w:t>7</w:t>
     </w:r>
     <w:r>
       <w:rPr>
@@ -4759,7 +5686,7 @@
         <w:szCs w:val="24"/>
         <w:lang w:val="es-ES"/>
       </w:rPr>
-      <w:t>6</w:t>
+      <w:t>7</w:t>
     </w:r>
     <w:r>
       <w:rPr>
@@ -5564,6 +6491,56 @@
       <w:color w:val="2F5496" w:themeColor="accent1" w:themeShade="BF"/>
     </w:rPr>
   </w:style>
+  <w:style w:type="paragraph" w:styleId="HTMLconformatoprevio">
+    <w:name w:val="HTML Preformatted"/>
+    <w:basedOn w:val="Normal"/>
+    <w:link w:val="HTMLconformatoprevioCar"/>
+    <w:uiPriority w:val="99"/>
+    <w:semiHidden/>
+    <w:unhideWhenUsed/>
+    <w:rsid w:val="00D67CC6"/>
+    <w:pPr>
+      <w:tabs>
+        <w:tab w:val="left" w:pos="916"/>
+        <w:tab w:val="left" w:pos="1832"/>
+        <w:tab w:val="left" w:pos="2748"/>
+        <w:tab w:val="left" w:pos="3664"/>
+        <w:tab w:val="left" w:pos="4580"/>
+        <w:tab w:val="left" w:pos="5496"/>
+        <w:tab w:val="left" w:pos="6412"/>
+        <w:tab w:val="left" w:pos="7328"/>
+        <w:tab w:val="left" w:pos="8244"/>
+        <w:tab w:val="left" w:pos="9160"/>
+        <w:tab w:val="left" w:pos="10076"/>
+        <w:tab w:val="left" w:pos="10992"/>
+        <w:tab w:val="left" w:pos="11908"/>
+        <w:tab w:val="left" w:pos="12824"/>
+        <w:tab w:val="left" w:pos="13740"/>
+        <w:tab w:val="left" w:pos="14656"/>
+      </w:tabs>
+      <w:spacing w:after="0" w:line="240" w:lineRule="auto"/>
+    </w:pPr>
+    <w:rPr>
+      <w:rFonts w:ascii="Courier New" w:eastAsia="Times New Roman" w:hAnsi="Courier New" w:cs="Courier New"/>
+      <w:sz w:val="20"/>
+      <w:szCs w:val="20"/>
+      <w:lang w:eastAsia="es-AR"/>
+    </w:rPr>
+  </w:style>
+  <w:style w:type="character" w:customStyle="1" w:styleId="HTMLconformatoprevioCar">
+    <w:name w:val="HTML con formato previo Car"/>
+    <w:basedOn w:val="Fuentedeprrafopredeter"/>
+    <w:link w:val="HTMLconformatoprevio"/>
+    <w:uiPriority w:val="99"/>
+    <w:semiHidden/>
+    <w:rsid w:val="00D67CC6"/>
+    <w:rPr>
+      <w:rFonts w:ascii="Courier New" w:eastAsia="Times New Roman" w:hAnsi="Courier New" w:cs="Courier New"/>
+      <w:sz w:val="20"/>
+      <w:szCs w:val="20"/>
+      <w:lang w:eastAsia="es-AR"/>
+    </w:rPr>
+  </w:style>
 </w:styles>
 </file>
 

</xml_diff>